<commit_message>
actualizacion de informe y directorios
</commit_message>
<xml_diff>
--- a/docs/Documentacion_tecnica.docx
+++ b/docs/Documentacion_tecnica.docx
@@ -38,7 +38,7 @@
           <w:tab w:val="clear" w:pos="720"/>
           <w:tab w:val="num" w:pos="1080"/>
         </w:tabs>
-        <w:ind w:left="1080"/>
+        <w:ind w:left="1416" w:hanging="696"/>
         <w:rPr>
           <w:rFonts w:ascii="Arial" w:hAnsi="Arial" w:cs="Arial"/>
         </w:rPr>
@@ -128,7 +128,11 @@
     <w:sdt>
       <w:sdtPr>
         <w:rPr>
-          <w:lang w:val="es-ES"/>
+          <w:rFonts w:asciiTheme="minorHAnsi" w:eastAsiaTheme="minorHAnsi" w:hAnsiTheme="minorHAnsi" w:cstheme="minorBidi"/>
+          <w:color w:val="auto"/>
+          <w:sz w:val="22"/>
+          <w:szCs w:val="22"/>
+          <w:lang w:val="es-ES" w:eastAsia="en-US"/>
         </w:rPr>
         <w:id w:val="-456876805"/>
         <w:docPartObj>
@@ -138,13 +142,8 @@
       </w:sdtPr>
       <w:sdtEndPr>
         <w:rPr>
-          <w:rFonts w:asciiTheme="minorHAnsi" w:eastAsiaTheme="minorHAnsi" w:hAnsiTheme="minorHAnsi" w:cstheme="minorBidi"/>
           <w:b/>
           <w:bCs/>
-          <w:color w:val="auto"/>
-          <w:sz w:val="22"/>
-          <w:szCs w:val="22"/>
-          <w:lang w:eastAsia="en-US"/>
         </w:rPr>
       </w:sdtEndPr>
       <w:sdtContent>
@@ -524,21 +523,7 @@
                 <w:rStyle w:val="Hipervnculo"/>
                 <w:noProof/>
               </w:rPr>
-              <w:t>2. Arquitectura del Siste</w:t>
-            </w:r>
-            <w:r>
-              <w:rPr>
-                <w:rStyle w:val="Hipervnculo"/>
-                <w:noProof/>
-              </w:rPr>
-              <w:t>m</w:t>
-            </w:r>
-            <w:r>
-              <w:rPr>
-                <w:rStyle w:val="Hipervnculo"/>
-                <w:noProof/>
-              </w:rPr>
-              <w:t>a</w:t>
+              <w:t>2. Arquitectura del Sistema</w:t>
             </w:r>
             <w:r>
               <w:rPr>
@@ -1354,7 +1339,21 @@
                 <w:rStyle w:val="Hipervnculo"/>
                 <w:noProof/>
               </w:rPr>
-              <w:t>5.3 Métricas de Desempeño</w:t>
+              <w:t>5.3 Métricas de D</w:t>
+            </w:r>
+            <w:r>
+              <w:rPr>
+                <w:rStyle w:val="Hipervnculo"/>
+                <w:noProof/>
+              </w:rPr>
+              <w:t>e</w:t>
+            </w:r>
+            <w:r>
+              <w:rPr>
+                <w:rStyle w:val="Hipervnculo"/>
+                <w:noProof/>
+              </w:rPr>
+              <w:t>sempeño</w:t>
             </w:r>
             <w:r>
               <w:rPr>
@@ -1626,7 +1625,21 @@
                 <w:rStyle w:val="Hipervnculo"/>
                 <w:noProof/>
               </w:rPr>
-              <w:t>7.1 Tests Unitarios</w:t>
+              <w:t>7.1 Tests Unit</w:t>
+            </w:r>
+            <w:r>
+              <w:rPr>
+                <w:rStyle w:val="Hipervnculo"/>
+                <w:noProof/>
+              </w:rPr>
+              <w:t>a</w:t>
+            </w:r>
+            <w:r>
+              <w:rPr>
+                <w:rStyle w:val="Hipervnculo"/>
+                <w:noProof/>
+              </w:rPr>
+              <w:t>rios</w:t>
             </w:r>
             <w:r>
               <w:rPr>
@@ -2407,7 +2420,7 @@
         <w:rPr>
           <w:rFonts w:ascii="Arial" w:hAnsi="Arial" w:cs="Arial"/>
         </w:rPr>
-        <w:t xml:space="preserve"> data/raw/dataset_cesfam_v1.csv</w:t>
+        <w:t xml:space="preserve"> data/dataset_cesfam_v1.csv</w:t>
       </w:r>
     </w:p>
     <w:p>
@@ -3249,6 +3262,9 @@
     </w:p>
     <w:p>
       <w:r>
+        <w:rPr>
+          <w:noProof/>
+        </w:rPr>
         <w:drawing>
           <wp:inline distT="0" distB="0" distL="0" distR="0" wp14:anchorId="70E7CFD2" wp14:editId="4D95F89D">
             <wp:extent cx="5612130" cy="1508760"/>
@@ -3288,6 +3304,9 @@
     </w:p>
     <w:p>
       <w:r>
+        <w:rPr>
+          <w:noProof/>
+        </w:rPr>
         <w:drawing>
           <wp:inline distT="0" distB="0" distL="0" distR="0" wp14:anchorId="27BABC50" wp14:editId="30BA1ECC">
             <wp:extent cx="5612130" cy="5641975"/>
@@ -3327,6 +3346,9 @@
     </w:p>
     <w:p>
       <w:r>
+        <w:rPr>
+          <w:noProof/>
+        </w:rPr>
         <w:lastRenderedPageBreak/>
         <w:drawing>
           <wp:inline distT="0" distB="0" distL="0" distR="0" wp14:anchorId="12F41558" wp14:editId="28615C38">
@@ -3367,6 +3389,9 @@
     </w:p>
     <w:p>
       <w:r>
+        <w:rPr>
+          <w:noProof/>
+        </w:rPr>
         <w:drawing>
           <wp:inline distT="0" distB="0" distL="0" distR="0" wp14:anchorId="6CBF12ED" wp14:editId="453D74BE">
             <wp:extent cx="5612130" cy="3128645"/>
@@ -4170,7 +4195,7 @@
     </w:p>
     <w:p>
       <w:pPr>
-        <w:ind w:left="360"/>
+        <w:ind w:left="708"/>
         <w:rPr>
           <w:rFonts w:ascii="Arial" w:hAnsi="Arial" w:cs="Arial"/>
         </w:rPr>
@@ -4181,749 +4206,11 @@
           <w:i/>
           <w:iCs/>
         </w:rPr>
-        <w:t>Los resultados obtenidos en el set de prueba son:</w:t>
-      </w:r>
-    </w:p>
-    <w:p>
-      <w:pPr>
-        <w:numPr>
-          <w:ilvl w:val="0"/>
-          <w:numId w:val="11"/>
-        </w:numPr>
-        <w:tabs>
-          <w:tab w:val="clear" w:pos="720"/>
-          <w:tab w:val="num" w:pos="1080"/>
-        </w:tabs>
-        <w:ind w:left="1080"/>
-        <w:rPr>
-          <w:rFonts w:ascii="Arial" w:hAnsi="Arial" w:cs="Arial"/>
-        </w:rPr>
-      </w:pPr>
-      <w:r>
-        <w:rPr>
-          <w:rFonts w:ascii="Arial" w:hAnsi="Arial" w:cs="Arial"/>
-          <w:b/>
-          <w:bCs/>
-        </w:rPr>
-        <w:t>ROC-AUC Score:</w:t>
-      </w:r>
-      <w:r>
-        <w:rPr>
-          <w:rFonts w:ascii="Arial" w:hAnsi="Arial" w:cs="Arial"/>
-        </w:rPr>
-        <w:t xml:space="preserve"> 0.XX (Insertar valor real de tu consola)</w:t>
-      </w:r>
-    </w:p>
-    <w:p>
-      <w:pPr>
-        <w:numPr>
-          <w:ilvl w:val="0"/>
-          <w:numId w:val="11"/>
-        </w:numPr>
-        <w:tabs>
-          <w:tab w:val="clear" w:pos="720"/>
-          <w:tab w:val="num" w:pos="1080"/>
-        </w:tabs>
-        <w:ind w:left="1080"/>
-        <w:rPr>
-          <w:rFonts w:ascii="Arial" w:hAnsi="Arial" w:cs="Arial"/>
-        </w:rPr>
-      </w:pPr>
-      <w:proofErr w:type="spellStart"/>
-      <w:r>
-        <w:rPr>
-          <w:rFonts w:ascii="Arial" w:hAnsi="Arial" w:cs="Arial"/>
-          <w:b/>
-          <w:bCs/>
-        </w:rPr>
-        <w:t>Recall</w:t>
-      </w:r>
-      <w:proofErr w:type="spellEnd"/>
-      <w:r>
-        <w:rPr>
-          <w:rFonts w:ascii="Arial" w:hAnsi="Arial" w:cs="Arial"/>
-          <w:b/>
-          <w:bCs/>
-        </w:rPr>
-        <w:t xml:space="preserve"> (Clase 1):</w:t>
-      </w:r>
-      <w:r>
-        <w:rPr>
-          <w:rFonts w:ascii="Arial" w:hAnsi="Arial" w:cs="Arial"/>
-        </w:rPr>
-        <w:t xml:space="preserve"> XX% - Esta métrica se priorizó para minimizar los Falsos Negativos (no detectar a alguien que va a faltar).</w:t>
-      </w:r>
-    </w:p>
-    <w:p>
-      <w:pPr>
-        <w:rPr>
-          <w:rFonts w:ascii="Arial" w:hAnsi="Arial" w:cs="Arial"/>
-        </w:rPr>
-      </w:pPr>
-    </w:p>
-    <w:p>
-      <w:pPr>
-        <w:rPr>
-          <w:rFonts w:asciiTheme="majorHAnsi" w:eastAsiaTheme="majorEastAsia" w:hAnsiTheme="majorHAnsi" w:cstheme="majorBidi"/>
-          <w:color w:val="0F4761" w:themeColor="accent1" w:themeShade="BF"/>
-          <w:sz w:val="40"/>
-          <w:szCs w:val="40"/>
-        </w:rPr>
-      </w:pPr>
-      <w:r>
-        <w:br w:type="page"/>
-      </w:r>
-    </w:p>
-    <w:p>
-      <w:pPr>
-        <w:pStyle w:val="Ttulo1"/>
-      </w:pPr>
-      <w:bookmarkStart w:id="18" w:name="_Toc214720333"/>
-      <w:r>
-        <w:lastRenderedPageBreak/>
-        <w:t>6. API y Consumo del Modelo</w:t>
-      </w:r>
-      <w:bookmarkEnd w:id="18"/>
-    </w:p>
-    <w:p>
-      <w:pPr>
-        <w:pStyle w:val="Ttulo2"/>
-        <w:ind w:left="708"/>
-      </w:pPr>
-      <w:bookmarkStart w:id="19" w:name="_Toc214720334"/>
-      <w:r>
-        <w:t xml:space="preserve">6.1 </w:t>
-      </w:r>
-      <w:proofErr w:type="spellStart"/>
-      <w:r>
-        <w:t>Endpoint</w:t>
-      </w:r>
-      <w:proofErr w:type="spellEnd"/>
-      <w:r>
-        <w:t xml:space="preserve"> /</w:t>
-      </w:r>
-      <w:proofErr w:type="spellStart"/>
-      <w:r>
-        <w:t>predict</w:t>
-      </w:r>
-      <w:bookmarkEnd w:id="19"/>
-      <w:proofErr w:type="spellEnd"/>
-    </w:p>
-    <w:p>
-      <w:pPr>
-        <w:ind w:left="1416"/>
-        <w:rPr>
-          <w:rFonts w:ascii="Arial" w:hAnsi="Arial" w:cs="Arial"/>
-        </w:rPr>
-      </w:pPr>
-      <w:r>
-        <w:rPr>
-          <w:rFonts w:ascii="Arial" w:hAnsi="Arial" w:cs="Arial"/>
-        </w:rPr>
-        <w:t xml:space="preserve">El sistema expone una API </w:t>
-      </w:r>
-      <w:proofErr w:type="spellStart"/>
-      <w:r>
-        <w:rPr>
-          <w:rFonts w:ascii="Arial" w:hAnsi="Arial" w:cs="Arial"/>
-        </w:rPr>
-        <w:t>RESTful</w:t>
-      </w:r>
-      <w:proofErr w:type="spellEnd"/>
-      <w:r>
-        <w:rPr>
-          <w:rFonts w:ascii="Arial" w:hAnsi="Arial" w:cs="Arial"/>
-        </w:rPr>
-        <w:t xml:space="preserve"> documentada automáticamente con </w:t>
-      </w:r>
-      <w:proofErr w:type="spellStart"/>
-      <w:r>
-        <w:rPr>
-          <w:rFonts w:ascii="Arial" w:hAnsi="Arial" w:cs="Arial"/>
-        </w:rPr>
-        <w:t>Swagger</w:t>
-      </w:r>
-      <w:proofErr w:type="spellEnd"/>
-      <w:r>
-        <w:rPr>
-          <w:rFonts w:ascii="Arial" w:hAnsi="Arial" w:cs="Arial"/>
-        </w:rPr>
-        <w:t>.</w:t>
-      </w:r>
-    </w:p>
-    <w:p>
-      <w:pPr>
-        <w:ind w:left="1416"/>
-        <w:rPr>
-          <w:rFonts w:ascii="Arial" w:hAnsi="Arial" w:cs="Arial"/>
-        </w:rPr>
-      </w:pPr>
-      <w:r>
-        <w:rPr>
-          <w:rFonts w:ascii="Arial" w:hAnsi="Arial" w:cs="Arial"/>
-          <w:b/>
-          <w:bCs/>
-        </w:rPr>
-        <w:t xml:space="preserve">Ejemplo de </w:t>
-      </w:r>
-      <w:proofErr w:type="spellStart"/>
-      <w:r>
-        <w:rPr>
-          <w:rFonts w:ascii="Arial" w:hAnsi="Arial" w:cs="Arial"/>
-          <w:b/>
-          <w:bCs/>
-        </w:rPr>
-        <w:t>Request</w:t>
-      </w:r>
-      <w:proofErr w:type="spellEnd"/>
-      <w:r>
-        <w:rPr>
-          <w:rFonts w:ascii="Arial" w:hAnsi="Arial" w:cs="Arial"/>
-          <w:b/>
-          <w:bCs/>
-        </w:rPr>
-        <w:t xml:space="preserve"> (JSON):</w:t>
-      </w:r>
-    </w:p>
-    <w:p>
-      <w:pPr>
-        <w:ind w:left="1416"/>
-        <w:rPr>
-          <w:rFonts w:ascii="Arial" w:hAnsi="Arial" w:cs="Arial"/>
-        </w:rPr>
-      </w:pPr>
-      <w:r>
-        <w:rPr>
-          <w:rFonts w:ascii="Arial" w:hAnsi="Arial" w:cs="Arial"/>
-        </w:rPr>
-        <w:t>JSON</w:t>
-      </w:r>
-    </w:p>
-    <w:p>
-      <w:pPr>
-        <w:ind w:left="1416"/>
-        <w:rPr>
-          <w:rFonts w:ascii="Arial" w:hAnsi="Arial" w:cs="Arial"/>
-        </w:rPr>
-      </w:pPr>
-      <w:r>
-        <w:rPr>
-          <w:rFonts w:ascii="Arial" w:hAnsi="Arial" w:cs="Arial"/>
-        </w:rPr>
-        <w:t>{</w:t>
-      </w:r>
-    </w:p>
-    <w:p>
-      <w:pPr>
-        <w:ind w:left="1416"/>
-        <w:rPr>
-          <w:rFonts w:ascii="Arial" w:hAnsi="Arial" w:cs="Arial"/>
-        </w:rPr>
-      </w:pPr>
-      <w:r>
-        <w:rPr>
-          <w:rFonts w:ascii="Arial" w:hAnsi="Arial" w:cs="Arial"/>
-        </w:rPr>
-        <w:t xml:space="preserve">  "edad": 30,</w:t>
-      </w:r>
-    </w:p>
-    <w:p>
-      <w:pPr>
-        <w:ind w:left="1416"/>
-        <w:rPr>
-          <w:rFonts w:ascii="Arial" w:hAnsi="Arial" w:cs="Arial"/>
-        </w:rPr>
-      </w:pPr>
-      <w:r>
-        <w:rPr>
-          <w:rFonts w:ascii="Arial" w:hAnsi="Arial" w:cs="Arial"/>
-        </w:rPr>
-        <w:t xml:space="preserve">  "sexo": "Femenino",</w:t>
-      </w:r>
-    </w:p>
-    <w:p>
-      <w:pPr>
-        <w:ind w:left="1416"/>
-        <w:rPr>
-          <w:rFonts w:ascii="Arial" w:hAnsi="Arial" w:cs="Arial"/>
-        </w:rPr>
-      </w:pPr>
-      <w:r>
-        <w:rPr>
-          <w:rFonts w:ascii="Arial" w:hAnsi="Arial" w:cs="Arial"/>
-        </w:rPr>
-        <w:t xml:space="preserve">  "sector": "Norte",</w:t>
-      </w:r>
-    </w:p>
-    <w:p>
-      <w:pPr>
-        <w:ind w:left="1416"/>
-        <w:rPr>
-          <w:rFonts w:ascii="Arial" w:hAnsi="Arial" w:cs="Arial"/>
-        </w:rPr>
-      </w:pPr>
-      <w:r>
-        <w:rPr>
-          <w:rFonts w:ascii="Arial" w:hAnsi="Arial" w:cs="Arial"/>
-        </w:rPr>
-        <w:t xml:space="preserve">  "</w:t>
-      </w:r>
-      <w:proofErr w:type="spellStart"/>
-      <w:r>
-        <w:rPr>
-          <w:rFonts w:ascii="Arial" w:hAnsi="Arial" w:cs="Arial"/>
-        </w:rPr>
-        <w:t>prevision</w:t>
-      </w:r>
-      <w:proofErr w:type="spellEnd"/>
-      <w:r>
-        <w:rPr>
-          <w:rFonts w:ascii="Arial" w:hAnsi="Arial" w:cs="Arial"/>
-        </w:rPr>
-        <w:t>": "Fonasa B",</w:t>
-      </w:r>
-    </w:p>
-    <w:p>
-      <w:pPr>
-        <w:ind w:left="1416"/>
-        <w:rPr>
-          <w:rFonts w:ascii="Arial" w:hAnsi="Arial" w:cs="Arial"/>
-        </w:rPr>
-      </w:pPr>
-      <w:r>
-        <w:rPr>
-          <w:rFonts w:ascii="Arial" w:hAnsi="Arial" w:cs="Arial"/>
-        </w:rPr>
-        <w:t xml:space="preserve">  "especialidad": "Dental",</w:t>
-      </w:r>
-    </w:p>
-    <w:p>
-      <w:pPr>
-        <w:ind w:left="1416"/>
-        <w:rPr>
-          <w:rFonts w:ascii="Arial" w:hAnsi="Arial" w:cs="Arial"/>
-        </w:rPr>
-      </w:pPr>
-      <w:r>
-        <w:rPr>
-          <w:rFonts w:ascii="Arial" w:hAnsi="Arial" w:cs="Arial"/>
-        </w:rPr>
-        <w:t xml:space="preserve">  "</w:t>
-      </w:r>
-      <w:proofErr w:type="spellStart"/>
-      <w:r>
-        <w:rPr>
-          <w:rFonts w:ascii="Arial" w:hAnsi="Arial" w:cs="Arial"/>
-        </w:rPr>
-        <w:t>dia_semana</w:t>
-      </w:r>
-      <w:proofErr w:type="spellEnd"/>
-      <w:r>
-        <w:rPr>
-          <w:rFonts w:ascii="Arial" w:hAnsi="Arial" w:cs="Arial"/>
-        </w:rPr>
-        <w:t>": "</w:t>
-      </w:r>
-      <w:proofErr w:type="gramStart"/>
-      <w:r>
-        <w:rPr>
-          <w:rFonts w:ascii="Arial" w:hAnsi="Arial" w:cs="Arial"/>
-        </w:rPr>
-        <w:t>Lunes</w:t>
-      </w:r>
-      <w:proofErr w:type="gramEnd"/>
-      <w:r>
-        <w:rPr>
-          <w:rFonts w:ascii="Arial" w:hAnsi="Arial" w:cs="Arial"/>
-        </w:rPr>
-        <w:t>",</w:t>
-      </w:r>
-    </w:p>
-    <w:p>
-      <w:pPr>
-        <w:ind w:left="1416"/>
-        <w:rPr>
-          <w:rFonts w:ascii="Arial" w:hAnsi="Arial" w:cs="Arial"/>
-        </w:rPr>
-      </w:pPr>
-      <w:r>
-        <w:rPr>
-          <w:rFonts w:ascii="Arial" w:hAnsi="Arial" w:cs="Arial"/>
-        </w:rPr>
-        <w:t xml:space="preserve">  "turno": "Mañana",</w:t>
-      </w:r>
-    </w:p>
-    <w:p>
-      <w:pPr>
-        <w:ind w:left="1416"/>
-        <w:rPr>
-          <w:rFonts w:ascii="Arial" w:hAnsi="Arial" w:cs="Arial"/>
-        </w:rPr>
-      </w:pPr>
-      <w:r>
-        <w:rPr>
-          <w:rFonts w:ascii="Arial" w:hAnsi="Arial" w:cs="Arial"/>
-        </w:rPr>
-        <w:t xml:space="preserve">  "</w:t>
-      </w:r>
-      <w:proofErr w:type="spellStart"/>
-      <w:r>
-        <w:rPr>
-          <w:rFonts w:ascii="Arial" w:hAnsi="Arial" w:cs="Arial"/>
-        </w:rPr>
-        <w:t>tiempo_espera_dias</w:t>
-      </w:r>
-      <w:proofErr w:type="spellEnd"/>
-      <w:r>
-        <w:rPr>
-          <w:rFonts w:ascii="Arial" w:hAnsi="Arial" w:cs="Arial"/>
-        </w:rPr>
-        <w:t>": 5,</w:t>
-      </w:r>
-    </w:p>
-    <w:p>
-      <w:pPr>
-        <w:ind w:left="1416"/>
-        <w:rPr>
-          <w:rFonts w:ascii="Arial" w:hAnsi="Arial" w:cs="Arial"/>
-        </w:rPr>
-      </w:pPr>
-      <w:r>
-        <w:rPr>
-          <w:rFonts w:ascii="Arial" w:hAnsi="Arial" w:cs="Arial"/>
-        </w:rPr>
-        <w:t xml:space="preserve">  "</w:t>
-      </w:r>
-      <w:proofErr w:type="spellStart"/>
-      <w:r>
-        <w:rPr>
-          <w:rFonts w:ascii="Arial" w:hAnsi="Arial" w:cs="Arial"/>
-        </w:rPr>
-        <w:t>inasistencias_previas</w:t>
-      </w:r>
-      <w:proofErr w:type="spellEnd"/>
-      <w:r>
-        <w:rPr>
-          <w:rFonts w:ascii="Arial" w:hAnsi="Arial" w:cs="Arial"/>
-        </w:rPr>
-        <w:t>": 2</w:t>
-      </w:r>
-    </w:p>
-    <w:p>
-      <w:pPr>
-        <w:ind w:left="1416"/>
-        <w:rPr>
-          <w:rFonts w:ascii="Arial" w:hAnsi="Arial" w:cs="Arial"/>
-        </w:rPr>
-      </w:pPr>
-      <w:r>
-        <w:rPr>
-          <w:rFonts w:ascii="Arial" w:hAnsi="Arial" w:cs="Arial"/>
-        </w:rPr>
-        <w:t>}</w:t>
-      </w:r>
-    </w:p>
-    <w:p>
-      <w:pPr>
-        <w:ind w:left="1416"/>
-        <w:rPr>
-          <w:rFonts w:ascii="Arial" w:hAnsi="Arial" w:cs="Arial"/>
-        </w:rPr>
-      </w:pPr>
-      <w:r>
-        <w:rPr>
-          <w:rFonts w:ascii="Arial" w:hAnsi="Arial" w:cs="Arial"/>
-          <w:b/>
-          <w:bCs/>
-        </w:rPr>
-        <w:t>Respuesta:</w:t>
-      </w:r>
-    </w:p>
-    <w:p>
-      <w:pPr>
-        <w:ind w:left="1416"/>
-        <w:rPr>
-          <w:rFonts w:ascii="Arial" w:hAnsi="Arial" w:cs="Arial"/>
-        </w:rPr>
-      </w:pPr>
-      <w:r>
-        <w:rPr>
-          <w:rFonts w:ascii="Arial" w:hAnsi="Arial" w:cs="Arial"/>
-        </w:rPr>
-        <w:t>JSON</w:t>
-      </w:r>
-    </w:p>
-    <w:p>
-      <w:pPr>
-        <w:ind w:left="1416"/>
-        <w:rPr>
-          <w:rFonts w:ascii="Arial" w:hAnsi="Arial" w:cs="Arial"/>
-        </w:rPr>
-      </w:pPr>
-      <w:r>
-        <w:rPr>
-          <w:rFonts w:ascii="Arial" w:hAnsi="Arial" w:cs="Arial"/>
-        </w:rPr>
-        <w:t>{</w:t>
-      </w:r>
-    </w:p>
-    <w:p>
-      <w:pPr>
-        <w:ind w:left="1416"/>
-        <w:rPr>
-          <w:rFonts w:ascii="Arial" w:hAnsi="Arial" w:cs="Arial"/>
-        </w:rPr>
-      </w:pPr>
-      <w:r>
-        <w:rPr>
-          <w:rFonts w:ascii="Arial" w:hAnsi="Arial" w:cs="Arial"/>
-        </w:rPr>
-        <w:t xml:space="preserve">  "</w:t>
-      </w:r>
-      <w:proofErr w:type="spellStart"/>
-      <w:r>
-        <w:rPr>
-          <w:rFonts w:ascii="Arial" w:hAnsi="Arial" w:cs="Arial"/>
-        </w:rPr>
-        <w:t>prediccion</w:t>
-      </w:r>
-      <w:proofErr w:type="spellEnd"/>
-      <w:r>
-        <w:rPr>
-          <w:rFonts w:ascii="Arial" w:hAnsi="Arial" w:cs="Arial"/>
-        </w:rPr>
-        <w:t>": 1,</w:t>
-      </w:r>
-    </w:p>
-    <w:p>
-      <w:pPr>
-        <w:ind w:left="1416"/>
-        <w:rPr>
-          <w:rFonts w:ascii="Arial" w:hAnsi="Arial" w:cs="Arial"/>
-        </w:rPr>
-      </w:pPr>
-      <w:r>
-        <w:rPr>
-          <w:rFonts w:ascii="Arial" w:hAnsi="Arial" w:cs="Arial"/>
-        </w:rPr>
-        <w:t xml:space="preserve">  "probabilidad": 0.85,</w:t>
-      </w:r>
-    </w:p>
-    <w:p>
-      <w:pPr>
-        <w:ind w:left="1416"/>
-        <w:rPr>
-          <w:rFonts w:ascii="Arial" w:hAnsi="Arial" w:cs="Arial"/>
-        </w:rPr>
-      </w:pPr>
-      <w:r>
-        <w:rPr>
-          <w:rFonts w:ascii="Arial" w:hAnsi="Arial" w:cs="Arial"/>
-        </w:rPr>
-        <w:t xml:space="preserve">  "mensaje": "Alto riesgo de inasistencia"</w:t>
-      </w:r>
-    </w:p>
-    <w:p>
-      <w:pPr>
-        <w:ind w:left="1416"/>
-        <w:rPr>
-          <w:rFonts w:ascii="Arial" w:hAnsi="Arial" w:cs="Arial"/>
-        </w:rPr>
-      </w:pPr>
-      <w:r>
-        <w:rPr>
-          <w:rFonts w:ascii="Arial" w:hAnsi="Arial" w:cs="Arial"/>
-        </w:rPr>
-        <w:t>}</w:t>
-      </w:r>
-    </w:p>
-    <w:p>
-      <w:pPr>
-        <w:rPr>
-          <w:rFonts w:ascii="Arial" w:hAnsi="Arial" w:cs="Arial"/>
-        </w:rPr>
-      </w:pPr>
-    </w:p>
-    <w:p>
-      <w:pPr>
-        <w:rPr>
-          <w:rFonts w:asciiTheme="majorHAnsi" w:eastAsiaTheme="majorEastAsia" w:hAnsiTheme="majorHAnsi" w:cstheme="majorBidi"/>
-          <w:color w:val="0F4761" w:themeColor="accent1" w:themeShade="BF"/>
-          <w:sz w:val="40"/>
-          <w:szCs w:val="40"/>
-        </w:rPr>
-      </w:pPr>
-      <w:r>
-        <w:br w:type="page"/>
-      </w:r>
-    </w:p>
-    <w:p>
-      <w:pPr>
-        <w:pStyle w:val="Ttulo1"/>
-      </w:pPr>
-      <w:bookmarkStart w:id="20" w:name="_Toc214720335"/>
-      <w:r>
-        <w:lastRenderedPageBreak/>
-        <w:t>7. Pruebas y Evidencias</w:t>
-      </w:r>
-      <w:bookmarkEnd w:id="20"/>
-    </w:p>
-    <w:p>
-      <w:pPr>
-        <w:pStyle w:val="Ttulo2"/>
-        <w:ind w:left="708"/>
-      </w:pPr>
-      <w:bookmarkStart w:id="21" w:name="_Toc214720336"/>
-      <w:r>
-        <w:t xml:space="preserve">7.1 </w:t>
-      </w:r>
-      <w:proofErr w:type="spellStart"/>
-      <w:r>
-        <w:t>Tests</w:t>
-      </w:r>
-      <w:proofErr w:type="spellEnd"/>
-      <w:r>
-        <w:t xml:space="preserve"> Unitarios</w:t>
-      </w:r>
-      <w:bookmarkEnd w:id="21"/>
-    </w:p>
-    <w:p>
-      <w:pPr>
-        <w:ind w:left="1068"/>
-        <w:rPr>
-          <w:rFonts w:ascii="Arial" w:hAnsi="Arial" w:cs="Arial"/>
-        </w:rPr>
-      </w:pPr>
-      <w:r>
-        <w:rPr>
-          <w:rFonts w:ascii="Arial" w:hAnsi="Arial" w:cs="Arial"/>
-        </w:rPr>
-        <w:t>Se ejecutaron pruebas unitarias automatizadas (</w:t>
-      </w:r>
-      <w:proofErr w:type="spellStart"/>
-      <w:r>
-        <w:rPr>
-          <w:rFonts w:ascii="Arial" w:hAnsi="Arial" w:cs="Arial"/>
-        </w:rPr>
-        <w:t>tests</w:t>
-      </w:r>
-      <w:proofErr w:type="spellEnd"/>
-      <w:r>
-        <w:rPr>
-          <w:rFonts w:ascii="Arial" w:hAnsi="Arial" w:cs="Arial"/>
-        </w:rPr>
-        <w:t>/) validando:</w:t>
-      </w:r>
-    </w:p>
-    <w:p>
-      <w:pPr>
-        <w:numPr>
-          <w:ilvl w:val="0"/>
-          <w:numId w:val="12"/>
-        </w:numPr>
-        <w:tabs>
-          <w:tab w:val="clear" w:pos="720"/>
-          <w:tab w:val="num" w:pos="1788"/>
-        </w:tabs>
-        <w:ind w:left="1788"/>
-        <w:rPr>
-          <w:rFonts w:ascii="Arial" w:hAnsi="Arial" w:cs="Arial"/>
-        </w:rPr>
-      </w:pPr>
-      <w:r>
-        <w:rPr>
-          <w:rFonts w:ascii="Arial" w:hAnsi="Arial" w:cs="Arial"/>
-        </w:rPr>
-        <w:t>Creación correcta del Pipeline.</w:t>
-      </w:r>
-    </w:p>
-    <w:p>
-      <w:pPr>
-        <w:numPr>
-          <w:ilvl w:val="0"/>
-          <w:numId w:val="12"/>
-        </w:numPr>
-        <w:tabs>
-          <w:tab w:val="clear" w:pos="720"/>
-          <w:tab w:val="num" w:pos="1788"/>
-        </w:tabs>
-        <w:ind w:left="1788"/>
-        <w:rPr>
-          <w:rFonts w:ascii="Arial" w:hAnsi="Arial" w:cs="Arial"/>
-        </w:rPr>
-      </w:pPr>
-      <w:r>
-        <w:rPr>
-          <w:rFonts w:ascii="Arial" w:hAnsi="Arial" w:cs="Arial"/>
-        </w:rPr>
-        <w:t>Imputación automática de valores nulos.</w:t>
-      </w:r>
-    </w:p>
-    <w:p>
-      <w:pPr>
-        <w:numPr>
-          <w:ilvl w:val="0"/>
-          <w:numId w:val="12"/>
-        </w:numPr>
-        <w:tabs>
-          <w:tab w:val="clear" w:pos="720"/>
-          <w:tab w:val="num" w:pos="1788"/>
-        </w:tabs>
-        <w:ind w:left="1788"/>
-        <w:rPr>
-          <w:rFonts w:ascii="Arial" w:hAnsi="Arial" w:cs="Arial"/>
-        </w:rPr>
-      </w:pPr>
-      <w:r>
-        <w:rPr>
-          <w:rFonts w:ascii="Arial" w:hAnsi="Arial" w:cs="Arial"/>
-        </w:rPr>
-        <w:t xml:space="preserve">Disponibilidad del </w:t>
-      </w:r>
-      <w:proofErr w:type="spellStart"/>
-      <w:r>
-        <w:rPr>
-          <w:rFonts w:ascii="Arial" w:hAnsi="Arial" w:cs="Arial"/>
-        </w:rPr>
-        <w:t>endpoint</w:t>
-      </w:r>
-      <w:proofErr w:type="spellEnd"/>
-      <w:r>
-        <w:rPr>
-          <w:rFonts w:ascii="Arial" w:hAnsi="Arial" w:cs="Arial"/>
-        </w:rPr>
-        <w:t xml:space="preserve"> de la API.</w:t>
-      </w:r>
-    </w:p>
-    <w:p>
-      <w:pPr>
-        <w:pStyle w:val="Ttulo2"/>
-        <w:ind w:left="708"/>
-      </w:pPr>
-      <w:bookmarkStart w:id="22" w:name="_Toc214720337"/>
-      <w:r>
-        <w:t>7.2 Pruebas Funcionales</w:t>
-      </w:r>
-      <w:bookmarkEnd w:id="22"/>
-    </w:p>
-    <w:p>
-      <w:pPr>
-        <w:ind w:left="1788"/>
-        <w:rPr>
-          <w:rFonts w:ascii="Arial" w:hAnsi="Arial" w:cs="Arial"/>
-        </w:rPr>
-      </w:pPr>
-      <w:r>
-        <w:rPr>
-          <w:rFonts w:ascii="Arial" w:hAnsi="Arial" w:cs="Arial"/>
-          <w:i/>
-          <w:iCs/>
-        </w:rPr>
         <w:drawing>
-          <wp:inline distT="0" distB="0" distL="0" distR="0" wp14:anchorId="6EF9E3F8" wp14:editId="029AD509">
-            <wp:extent cx="5055539" cy="2372751"/>
-            <wp:effectExtent l="0" t="0" r="0" b="8890"/>
-            <wp:docPr id="1895448789" name="Imagen 1"/>
+          <wp:inline distT="0" distB="0" distL="0" distR="0" wp14:anchorId="2FD1FAED" wp14:editId="1B157364">
+            <wp:extent cx="5612130" cy="4013200"/>
+            <wp:effectExtent l="0" t="0" r="7620" b="6350"/>
+            <wp:docPr id="957525627" name="Imagen 1" descr="Texto&#10;&#10;El contenido generado por IA puede ser incorrecto."/>
             <wp:cNvGraphicFramePr>
               <a:graphicFrameLocks xmlns:a="http://schemas.openxmlformats.org/drawingml/2006/main" noChangeAspect="1"/>
             </wp:cNvGraphicFramePr>
@@ -4931,11 +4218,829 @@
               <a:graphicData uri="http://schemas.openxmlformats.org/drawingml/2006/picture">
                 <pic:pic xmlns:pic="http://schemas.openxmlformats.org/drawingml/2006/picture">
                   <pic:nvPicPr>
-                    <pic:cNvPr id="1895448789" name=""/>
+                    <pic:cNvPr id="957525627" name="Imagen 1" descr="Texto&#10;&#10;El contenido generado por IA puede ser incorrecto."/>
                     <pic:cNvPicPr/>
                   </pic:nvPicPr>
                   <pic:blipFill>
                     <a:blip r:embed="rId10"/>
+                    <a:stretch>
+                      <a:fillRect/>
+                    </a:stretch>
+                  </pic:blipFill>
+                  <pic:spPr>
+                    <a:xfrm>
+                      <a:off x="0" y="0"/>
+                      <a:ext cx="5612130" cy="4013200"/>
+                    </a:xfrm>
+                    <a:prstGeom prst="rect">
+                      <a:avLst/>
+                    </a:prstGeom>
+                  </pic:spPr>
+                </pic:pic>
+              </a:graphicData>
+            </a:graphic>
+          </wp:inline>
+        </w:drawing>
+      </w:r>
+    </w:p>
+    <w:p>
+      <w:pPr>
+        <w:rPr>
+          <w:rFonts w:asciiTheme="majorHAnsi" w:eastAsiaTheme="majorEastAsia" w:hAnsiTheme="majorHAnsi" w:cstheme="majorBidi"/>
+          <w:color w:val="0F4761" w:themeColor="accent1" w:themeShade="BF"/>
+          <w:sz w:val="40"/>
+          <w:szCs w:val="40"/>
+        </w:rPr>
+      </w:pPr>
+      <w:r>
+        <w:br w:type="page"/>
+      </w:r>
+    </w:p>
+    <w:p>
+      <w:pPr>
+        <w:pStyle w:val="Ttulo1"/>
+      </w:pPr>
+      <w:bookmarkStart w:id="18" w:name="_Toc214720333"/>
+      <w:r>
+        <w:lastRenderedPageBreak/>
+        <w:t>6. API y Consumo del Modelo</w:t>
+      </w:r>
+      <w:bookmarkEnd w:id="18"/>
+    </w:p>
+    <w:p>
+      <w:pPr>
+        <w:pStyle w:val="Ttulo2"/>
+        <w:ind w:left="708"/>
+      </w:pPr>
+      <w:bookmarkStart w:id="19" w:name="_Toc214720334"/>
+      <w:r>
+        <w:t xml:space="preserve">6.1 </w:t>
+      </w:r>
+      <w:proofErr w:type="spellStart"/>
+      <w:r>
+        <w:t>Endpoint</w:t>
+      </w:r>
+      <w:proofErr w:type="spellEnd"/>
+      <w:r>
+        <w:t xml:space="preserve"> /</w:t>
+      </w:r>
+      <w:proofErr w:type="spellStart"/>
+      <w:r>
+        <w:t>predict</w:t>
+      </w:r>
+      <w:bookmarkEnd w:id="19"/>
+      <w:proofErr w:type="spellEnd"/>
+    </w:p>
+    <w:p>
+      <w:pPr>
+        <w:ind w:left="1416"/>
+        <w:rPr>
+          <w:rFonts w:ascii="Arial" w:hAnsi="Arial" w:cs="Arial"/>
+        </w:rPr>
+      </w:pPr>
+      <w:r>
+        <w:rPr>
+          <w:rFonts w:ascii="Arial" w:hAnsi="Arial" w:cs="Arial"/>
+        </w:rPr>
+        <w:t xml:space="preserve">El sistema expone una API </w:t>
+      </w:r>
+      <w:proofErr w:type="spellStart"/>
+      <w:r>
+        <w:rPr>
+          <w:rFonts w:ascii="Arial" w:hAnsi="Arial" w:cs="Arial"/>
+        </w:rPr>
+        <w:t>RESTful</w:t>
+      </w:r>
+      <w:proofErr w:type="spellEnd"/>
+      <w:r>
+        <w:rPr>
+          <w:rFonts w:ascii="Arial" w:hAnsi="Arial" w:cs="Arial"/>
+        </w:rPr>
+        <w:t xml:space="preserve"> documentada automáticamente con </w:t>
+      </w:r>
+      <w:proofErr w:type="spellStart"/>
+      <w:r>
+        <w:rPr>
+          <w:rFonts w:ascii="Arial" w:hAnsi="Arial" w:cs="Arial"/>
+        </w:rPr>
+        <w:t>Swagger</w:t>
+      </w:r>
+      <w:proofErr w:type="spellEnd"/>
+      <w:r>
+        <w:rPr>
+          <w:rFonts w:ascii="Arial" w:hAnsi="Arial" w:cs="Arial"/>
+        </w:rPr>
+        <w:t>.</w:t>
+      </w:r>
+    </w:p>
+    <w:p>
+      <w:pPr>
+        <w:ind w:left="1416"/>
+        <w:rPr>
+          <w:rFonts w:ascii="Arial" w:hAnsi="Arial" w:cs="Arial"/>
+        </w:rPr>
+      </w:pPr>
+      <w:r>
+        <w:rPr>
+          <w:rFonts w:ascii="Arial" w:hAnsi="Arial" w:cs="Arial"/>
+          <w:b/>
+          <w:bCs/>
+        </w:rPr>
+        <w:t xml:space="preserve">Ejemplo de </w:t>
+      </w:r>
+      <w:proofErr w:type="spellStart"/>
+      <w:r>
+        <w:rPr>
+          <w:rFonts w:ascii="Arial" w:hAnsi="Arial" w:cs="Arial"/>
+          <w:b/>
+          <w:bCs/>
+        </w:rPr>
+        <w:t>Request</w:t>
+      </w:r>
+      <w:proofErr w:type="spellEnd"/>
+      <w:r>
+        <w:rPr>
+          <w:rFonts w:ascii="Arial" w:hAnsi="Arial" w:cs="Arial"/>
+          <w:b/>
+          <w:bCs/>
+        </w:rPr>
+        <w:t xml:space="preserve"> (JSON):</w:t>
+      </w:r>
+    </w:p>
+    <w:p>
+      <w:pPr>
+        <w:ind w:left="1416"/>
+        <w:rPr>
+          <w:rFonts w:ascii="Arial" w:hAnsi="Arial" w:cs="Arial"/>
+        </w:rPr>
+      </w:pPr>
+      <w:r>
+        <w:rPr>
+          <w:rFonts w:ascii="Arial" w:hAnsi="Arial" w:cs="Arial"/>
+        </w:rPr>
+        <w:t>JSON</w:t>
+      </w:r>
+    </w:p>
+    <w:p>
+      <w:pPr>
+        <w:ind w:left="1416"/>
+        <w:rPr>
+          <w:rFonts w:ascii="Arial" w:hAnsi="Arial" w:cs="Arial"/>
+        </w:rPr>
+      </w:pPr>
+      <w:r>
+        <w:rPr>
+          <w:rFonts w:ascii="Arial" w:hAnsi="Arial" w:cs="Arial"/>
+        </w:rPr>
+        <w:t>{</w:t>
+      </w:r>
+    </w:p>
+    <w:p>
+      <w:pPr>
+        <w:ind w:left="1416"/>
+        <w:rPr>
+          <w:rFonts w:ascii="Arial" w:hAnsi="Arial" w:cs="Arial"/>
+        </w:rPr>
+      </w:pPr>
+      <w:r>
+        <w:rPr>
+          <w:rFonts w:ascii="Arial" w:hAnsi="Arial" w:cs="Arial"/>
+        </w:rPr>
+        <w:t xml:space="preserve">  "edad": 30,</w:t>
+      </w:r>
+    </w:p>
+    <w:p>
+      <w:pPr>
+        <w:ind w:left="1416"/>
+        <w:rPr>
+          <w:rFonts w:ascii="Arial" w:hAnsi="Arial" w:cs="Arial"/>
+        </w:rPr>
+      </w:pPr>
+      <w:r>
+        <w:rPr>
+          <w:rFonts w:ascii="Arial" w:hAnsi="Arial" w:cs="Arial"/>
+        </w:rPr>
+        <w:t xml:space="preserve">  "sexo": "Femenino",</w:t>
+      </w:r>
+    </w:p>
+    <w:p>
+      <w:pPr>
+        <w:ind w:left="1416"/>
+        <w:rPr>
+          <w:rFonts w:ascii="Arial" w:hAnsi="Arial" w:cs="Arial"/>
+        </w:rPr>
+      </w:pPr>
+      <w:r>
+        <w:rPr>
+          <w:rFonts w:ascii="Arial" w:hAnsi="Arial" w:cs="Arial"/>
+        </w:rPr>
+        <w:t xml:space="preserve">  "sector": "Norte",</w:t>
+      </w:r>
+    </w:p>
+    <w:p>
+      <w:pPr>
+        <w:ind w:left="1416"/>
+        <w:rPr>
+          <w:rFonts w:ascii="Arial" w:hAnsi="Arial" w:cs="Arial"/>
+        </w:rPr>
+      </w:pPr>
+      <w:r>
+        <w:rPr>
+          <w:rFonts w:ascii="Arial" w:hAnsi="Arial" w:cs="Arial"/>
+        </w:rPr>
+        <w:t xml:space="preserve">  "</w:t>
+      </w:r>
+      <w:proofErr w:type="spellStart"/>
+      <w:r>
+        <w:rPr>
+          <w:rFonts w:ascii="Arial" w:hAnsi="Arial" w:cs="Arial"/>
+        </w:rPr>
+        <w:t>prevision</w:t>
+      </w:r>
+      <w:proofErr w:type="spellEnd"/>
+      <w:r>
+        <w:rPr>
+          <w:rFonts w:ascii="Arial" w:hAnsi="Arial" w:cs="Arial"/>
+        </w:rPr>
+        <w:t>": "Fonasa B",</w:t>
+      </w:r>
+    </w:p>
+    <w:p>
+      <w:pPr>
+        <w:ind w:left="1416"/>
+        <w:rPr>
+          <w:rFonts w:ascii="Arial" w:hAnsi="Arial" w:cs="Arial"/>
+        </w:rPr>
+      </w:pPr>
+      <w:r>
+        <w:rPr>
+          <w:rFonts w:ascii="Arial" w:hAnsi="Arial" w:cs="Arial"/>
+        </w:rPr>
+        <w:t xml:space="preserve">  "especialidad": "Dental",</w:t>
+      </w:r>
+    </w:p>
+    <w:p>
+      <w:pPr>
+        <w:ind w:left="1416"/>
+        <w:rPr>
+          <w:rFonts w:ascii="Arial" w:hAnsi="Arial" w:cs="Arial"/>
+        </w:rPr>
+      </w:pPr>
+      <w:r>
+        <w:rPr>
+          <w:rFonts w:ascii="Arial" w:hAnsi="Arial" w:cs="Arial"/>
+        </w:rPr>
+        <w:t xml:space="preserve">  "</w:t>
+      </w:r>
+      <w:proofErr w:type="spellStart"/>
+      <w:r>
+        <w:rPr>
+          <w:rFonts w:ascii="Arial" w:hAnsi="Arial" w:cs="Arial"/>
+        </w:rPr>
+        <w:t>dia_semana</w:t>
+      </w:r>
+      <w:proofErr w:type="spellEnd"/>
+      <w:r>
+        <w:rPr>
+          <w:rFonts w:ascii="Arial" w:hAnsi="Arial" w:cs="Arial"/>
+        </w:rPr>
+        <w:t>": "</w:t>
+      </w:r>
+      <w:proofErr w:type="gramStart"/>
+      <w:r>
+        <w:rPr>
+          <w:rFonts w:ascii="Arial" w:hAnsi="Arial" w:cs="Arial"/>
+        </w:rPr>
+        <w:t>Lunes</w:t>
+      </w:r>
+      <w:proofErr w:type="gramEnd"/>
+      <w:r>
+        <w:rPr>
+          <w:rFonts w:ascii="Arial" w:hAnsi="Arial" w:cs="Arial"/>
+        </w:rPr>
+        <w:t>",</w:t>
+      </w:r>
+    </w:p>
+    <w:p>
+      <w:pPr>
+        <w:ind w:left="1416"/>
+        <w:rPr>
+          <w:rFonts w:ascii="Arial" w:hAnsi="Arial" w:cs="Arial"/>
+        </w:rPr>
+      </w:pPr>
+      <w:r>
+        <w:rPr>
+          <w:rFonts w:ascii="Arial" w:hAnsi="Arial" w:cs="Arial"/>
+        </w:rPr>
+        <w:t xml:space="preserve">  "turno": "Mañana",</w:t>
+      </w:r>
+    </w:p>
+    <w:p>
+      <w:pPr>
+        <w:ind w:left="1416"/>
+        <w:rPr>
+          <w:rFonts w:ascii="Arial" w:hAnsi="Arial" w:cs="Arial"/>
+        </w:rPr>
+      </w:pPr>
+      <w:r>
+        <w:rPr>
+          <w:rFonts w:ascii="Arial" w:hAnsi="Arial" w:cs="Arial"/>
+        </w:rPr>
+        <w:t xml:space="preserve">  "</w:t>
+      </w:r>
+      <w:proofErr w:type="spellStart"/>
+      <w:r>
+        <w:rPr>
+          <w:rFonts w:ascii="Arial" w:hAnsi="Arial" w:cs="Arial"/>
+        </w:rPr>
+        <w:t>tiempo_espera_dias</w:t>
+      </w:r>
+      <w:proofErr w:type="spellEnd"/>
+      <w:r>
+        <w:rPr>
+          <w:rFonts w:ascii="Arial" w:hAnsi="Arial" w:cs="Arial"/>
+        </w:rPr>
+        <w:t>": 5,</w:t>
+      </w:r>
+    </w:p>
+    <w:p>
+      <w:pPr>
+        <w:ind w:left="1416"/>
+        <w:rPr>
+          <w:rFonts w:ascii="Arial" w:hAnsi="Arial" w:cs="Arial"/>
+        </w:rPr>
+      </w:pPr>
+      <w:r>
+        <w:rPr>
+          <w:rFonts w:ascii="Arial" w:hAnsi="Arial" w:cs="Arial"/>
+        </w:rPr>
+        <w:t xml:space="preserve">  "</w:t>
+      </w:r>
+      <w:proofErr w:type="spellStart"/>
+      <w:r>
+        <w:rPr>
+          <w:rFonts w:ascii="Arial" w:hAnsi="Arial" w:cs="Arial"/>
+        </w:rPr>
+        <w:t>inasistencias_previas</w:t>
+      </w:r>
+      <w:proofErr w:type="spellEnd"/>
+      <w:r>
+        <w:rPr>
+          <w:rFonts w:ascii="Arial" w:hAnsi="Arial" w:cs="Arial"/>
+        </w:rPr>
+        <w:t>": 2</w:t>
+      </w:r>
+    </w:p>
+    <w:p>
+      <w:pPr>
+        <w:ind w:left="1416"/>
+        <w:rPr>
+          <w:rFonts w:ascii="Arial" w:hAnsi="Arial" w:cs="Arial"/>
+        </w:rPr>
+      </w:pPr>
+      <w:r>
+        <w:rPr>
+          <w:rFonts w:ascii="Arial" w:hAnsi="Arial" w:cs="Arial"/>
+        </w:rPr>
+        <w:t>}</w:t>
+      </w:r>
+    </w:p>
+    <w:p>
+      <w:pPr>
+        <w:ind w:left="1416"/>
+        <w:rPr>
+          <w:rFonts w:ascii="Arial" w:hAnsi="Arial" w:cs="Arial"/>
+        </w:rPr>
+      </w:pPr>
+      <w:r>
+        <w:rPr>
+          <w:rFonts w:ascii="Arial" w:hAnsi="Arial" w:cs="Arial"/>
+          <w:b/>
+          <w:bCs/>
+        </w:rPr>
+        <w:t>Respuesta:</w:t>
+      </w:r>
+    </w:p>
+    <w:p>
+      <w:pPr>
+        <w:ind w:left="1416"/>
+        <w:rPr>
+          <w:rFonts w:ascii="Arial" w:hAnsi="Arial" w:cs="Arial"/>
+        </w:rPr>
+      </w:pPr>
+      <w:r>
+        <w:rPr>
+          <w:rFonts w:ascii="Arial" w:hAnsi="Arial" w:cs="Arial"/>
+        </w:rPr>
+        <w:t>JSON</w:t>
+      </w:r>
+    </w:p>
+    <w:p>
+      <w:pPr>
+        <w:ind w:left="1416"/>
+        <w:rPr>
+          <w:rFonts w:ascii="Arial" w:hAnsi="Arial" w:cs="Arial"/>
+        </w:rPr>
+      </w:pPr>
+      <w:r>
+        <w:rPr>
+          <w:rFonts w:ascii="Arial" w:hAnsi="Arial" w:cs="Arial"/>
+        </w:rPr>
+        <w:t>{</w:t>
+      </w:r>
+    </w:p>
+    <w:p>
+      <w:pPr>
+        <w:ind w:left="1416"/>
+        <w:rPr>
+          <w:rFonts w:ascii="Arial" w:hAnsi="Arial" w:cs="Arial"/>
+        </w:rPr>
+      </w:pPr>
+      <w:r>
+        <w:rPr>
+          <w:rFonts w:ascii="Arial" w:hAnsi="Arial" w:cs="Arial"/>
+        </w:rPr>
+        <w:t xml:space="preserve">  "</w:t>
+      </w:r>
+      <w:proofErr w:type="spellStart"/>
+      <w:r>
+        <w:rPr>
+          <w:rFonts w:ascii="Arial" w:hAnsi="Arial" w:cs="Arial"/>
+        </w:rPr>
+        <w:t>prediccion</w:t>
+      </w:r>
+      <w:proofErr w:type="spellEnd"/>
+      <w:r>
+        <w:rPr>
+          <w:rFonts w:ascii="Arial" w:hAnsi="Arial" w:cs="Arial"/>
+        </w:rPr>
+        <w:t>": 1,</w:t>
+      </w:r>
+    </w:p>
+    <w:p>
+      <w:pPr>
+        <w:ind w:left="1416"/>
+        <w:rPr>
+          <w:rFonts w:ascii="Arial" w:hAnsi="Arial" w:cs="Arial"/>
+        </w:rPr>
+      </w:pPr>
+      <w:r>
+        <w:rPr>
+          <w:rFonts w:ascii="Arial" w:hAnsi="Arial" w:cs="Arial"/>
+        </w:rPr>
+        <w:t xml:space="preserve">  "probabilidad": 0.85,</w:t>
+      </w:r>
+    </w:p>
+    <w:p>
+      <w:pPr>
+        <w:ind w:left="1416"/>
+        <w:rPr>
+          <w:rFonts w:ascii="Arial" w:hAnsi="Arial" w:cs="Arial"/>
+        </w:rPr>
+      </w:pPr>
+      <w:r>
+        <w:rPr>
+          <w:rFonts w:ascii="Arial" w:hAnsi="Arial" w:cs="Arial"/>
+        </w:rPr>
+        <w:t xml:space="preserve">  "mensaje": "Alto riesgo de inasistencia"</w:t>
+      </w:r>
+    </w:p>
+    <w:p>
+      <w:pPr>
+        <w:ind w:left="1416"/>
+        <w:rPr>
+          <w:rFonts w:ascii="Arial" w:hAnsi="Arial" w:cs="Arial"/>
+        </w:rPr>
+      </w:pPr>
+      <w:r>
+        <w:rPr>
+          <w:rFonts w:ascii="Arial" w:hAnsi="Arial" w:cs="Arial"/>
+        </w:rPr>
+        <w:t>}</w:t>
+      </w:r>
+    </w:p>
+    <w:p>
+      <w:pPr>
+        <w:rPr>
+          <w:rFonts w:ascii="Arial" w:hAnsi="Arial" w:cs="Arial"/>
+        </w:rPr>
+      </w:pPr>
+    </w:p>
+    <w:p>
+      <w:pPr>
+        <w:rPr>
+          <w:rFonts w:asciiTheme="majorHAnsi" w:eastAsiaTheme="majorEastAsia" w:hAnsiTheme="majorHAnsi" w:cstheme="majorBidi"/>
+          <w:color w:val="0F4761" w:themeColor="accent1" w:themeShade="BF"/>
+          <w:sz w:val="40"/>
+          <w:szCs w:val="40"/>
+        </w:rPr>
+      </w:pPr>
+      <w:r>
+        <w:br w:type="page"/>
+      </w:r>
+    </w:p>
+    <w:p>
+      <w:pPr>
+        <w:pStyle w:val="Ttulo1"/>
+      </w:pPr>
+      <w:bookmarkStart w:id="20" w:name="_Toc214720335"/>
+      <w:r>
+        <w:lastRenderedPageBreak/>
+        <w:t>7. Pruebas y Evidencias</w:t>
+      </w:r>
+      <w:bookmarkEnd w:id="20"/>
+    </w:p>
+    <w:p>
+      <w:pPr>
+        <w:pStyle w:val="Ttulo2"/>
+        <w:ind w:left="708"/>
+      </w:pPr>
+      <w:bookmarkStart w:id="21" w:name="_Toc214720336"/>
+      <w:r>
+        <w:t xml:space="preserve">7.1 </w:t>
+      </w:r>
+      <w:proofErr w:type="spellStart"/>
+      <w:r>
+        <w:t>Tests</w:t>
+      </w:r>
+      <w:proofErr w:type="spellEnd"/>
+      <w:r>
+        <w:t xml:space="preserve"> Unitarios</w:t>
+      </w:r>
+      <w:bookmarkEnd w:id="21"/>
+    </w:p>
+    <w:p>
+      <w:pPr>
+        <w:ind w:left="1068"/>
+        <w:rPr>
+          <w:rFonts w:ascii="Arial" w:hAnsi="Arial" w:cs="Arial"/>
+        </w:rPr>
+      </w:pPr>
+      <w:r>
+        <w:rPr>
+          <w:rFonts w:ascii="Arial" w:hAnsi="Arial" w:cs="Arial"/>
+        </w:rPr>
+        <w:t>Se ejecutaron pruebas unitarias automatizadas (</w:t>
+      </w:r>
+      <w:proofErr w:type="spellStart"/>
+      <w:r>
+        <w:rPr>
+          <w:rFonts w:ascii="Arial" w:hAnsi="Arial" w:cs="Arial"/>
+        </w:rPr>
+        <w:t>tests</w:t>
+      </w:r>
+      <w:proofErr w:type="spellEnd"/>
+      <w:r>
+        <w:rPr>
+          <w:rFonts w:ascii="Arial" w:hAnsi="Arial" w:cs="Arial"/>
+        </w:rPr>
+        <w:t>/) validando:</w:t>
+      </w:r>
+    </w:p>
+    <w:p>
+      <w:pPr>
+        <w:numPr>
+          <w:ilvl w:val="0"/>
+          <w:numId w:val="12"/>
+        </w:numPr>
+        <w:tabs>
+          <w:tab w:val="clear" w:pos="720"/>
+          <w:tab w:val="num" w:pos="1788"/>
+        </w:tabs>
+        <w:ind w:left="1788"/>
+        <w:rPr>
+          <w:rFonts w:ascii="Arial" w:hAnsi="Arial" w:cs="Arial"/>
+        </w:rPr>
+      </w:pPr>
+      <w:r>
+        <w:rPr>
+          <w:rFonts w:ascii="Arial" w:hAnsi="Arial" w:cs="Arial"/>
+        </w:rPr>
+        <w:t>Creación correcta del Pipeline.</w:t>
+      </w:r>
+    </w:p>
+    <w:p>
+      <w:pPr>
+        <w:numPr>
+          <w:ilvl w:val="0"/>
+          <w:numId w:val="12"/>
+        </w:numPr>
+        <w:tabs>
+          <w:tab w:val="clear" w:pos="720"/>
+          <w:tab w:val="num" w:pos="1788"/>
+        </w:tabs>
+        <w:ind w:left="1788"/>
+        <w:rPr>
+          <w:rFonts w:ascii="Arial" w:hAnsi="Arial" w:cs="Arial"/>
+        </w:rPr>
+      </w:pPr>
+      <w:r>
+        <w:rPr>
+          <w:rFonts w:ascii="Arial" w:hAnsi="Arial" w:cs="Arial"/>
+        </w:rPr>
+        <w:t>Imputación automática de valores nulos.</w:t>
+      </w:r>
+    </w:p>
+    <w:p>
+      <w:pPr>
+        <w:numPr>
+          <w:ilvl w:val="0"/>
+          <w:numId w:val="12"/>
+        </w:numPr>
+        <w:tabs>
+          <w:tab w:val="clear" w:pos="720"/>
+          <w:tab w:val="num" w:pos="1788"/>
+        </w:tabs>
+        <w:ind w:left="1788"/>
+        <w:rPr>
+          <w:rFonts w:ascii="Arial" w:hAnsi="Arial" w:cs="Arial"/>
+        </w:rPr>
+      </w:pPr>
+      <w:r>
+        <w:rPr>
+          <w:rFonts w:ascii="Arial" w:hAnsi="Arial" w:cs="Arial"/>
+        </w:rPr>
+        <w:t xml:space="preserve">Disponibilidad del </w:t>
+      </w:r>
+      <w:proofErr w:type="spellStart"/>
+      <w:r>
+        <w:rPr>
+          <w:rFonts w:ascii="Arial" w:hAnsi="Arial" w:cs="Arial"/>
+        </w:rPr>
+        <w:t>endpoint</w:t>
+      </w:r>
+      <w:proofErr w:type="spellEnd"/>
+      <w:r>
+        <w:rPr>
+          <w:rFonts w:ascii="Arial" w:hAnsi="Arial" w:cs="Arial"/>
+        </w:rPr>
+        <w:t xml:space="preserve"> de la API.</w:t>
+      </w:r>
+    </w:p>
+    <w:p>
+      <w:pPr>
+        <w:ind w:left="1428"/>
+        <w:rPr>
+          <w:rFonts w:ascii="Arial" w:hAnsi="Arial" w:cs="Arial"/>
+        </w:rPr>
+      </w:pPr>
+      <w:r>
+        <w:rPr>
+          <w:rFonts w:ascii="Arial" w:hAnsi="Arial" w:cs="Arial"/>
+        </w:rPr>
+        <w:drawing>
+          <wp:inline distT="0" distB="0" distL="0" distR="0" wp14:anchorId="74900460" wp14:editId="6869DB1B">
+            <wp:extent cx="5612130" cy="2355850"/>
+            <wp:effectExtent l="0" t="0" r="7620" b="6350"/>
+            <wp:docPr id="698046072" name="Imagen 1" descr="Texto&#10;&#10;El contenido generado por IA puede ser incorrecto."/>
+            <wp:cNvGraphicFramePr>
+              <a:graphicFrameLocks xmlns:a="http://schemas.openxmlformats.org/drawingml/2006/main" noChangeAspect="1"/>
+            </wp:cNvGraphicFramePr>
+            <a:graphic xmlns:a="http://schemas.openxmlformats.org/drawingml/2006/main">
+              <a:graphicData uri="http://schemas.openxmlformats.org/drawingml/2006/picture">
+                <pic:pic xmlns:pic="http://schemas.openxmlformats.org/drawingml/2006/picture">
+                  <pic:nvPicPr>
+                    <pic:cNvPr id="698046072" name="Imagen 1" descr="Texto&#10;&#10;El contenido generado por IA puede ser incorrecto."/>
+                    <pic:cNvPicPr/>
+                  </pic:nvPicPr>
+                  <pic:blipFill>
+                    <a:blip r:embed="rId11"/>
+                    <a:stretch>
+                      <a:fillRect/>
+                    </a:stretch>
+                  </pic:blipFill>
+                  <pic:spPr>
+                    <a:xfrm>
+                      <a:off x="0" y="0"/>
+                      <a:ext cx="5612130" cy="2355850"/>
+                    </a:xfrm>
+                    <a:prstGeom prst="rect">
+                      <a:avLst/>
+                    </a:prstGeom>
+                  </pic:spPr>
+                </pic:pic>
+              </a:graphicData>
+            </a:graphic>
+          </wp:inline>
+        </w:drawing>
+      </w:r>
+    </w:p>
+    <w:p>
+      <w:pPr>
+        <w:rPr>
+          <w:rFonts w:asciiTheme="majorHAnsi" w:eastAsiaTheme="majorEastAsia" w:hAnsiTheme="majorHAnsi" w:cstheme="majorBidi"/>
+          <w:color w:val="0F4761" w:themeColor="accent1" w:themeShade="BF"/>
+          <w:sz w:val="32"/>
+          <w:szCs w:val="32"/>
+        </w:rPr>
+      </w:pPr>
+      <w:bookmarkStart w:id="22" w:name="_Toc214720337"/>
+      <w:r>
+        <w:br w:type="page"/>
+      </w:r>
+    </w:p>
+    <w:p>
+      <w:pPr>
+        <w:pStyle w:val="Ttulo2"/>
+        <w:ind w:left="708"/>
+      </w:pPr>
+      <w:r>
+        <w:lastRenderedPageBreak/>
+        <w:t>7.2 Pruebas Funcionales</w:t>
+      </w:r>
+      <w:bookmarkEnd w:id="22"/>
+    </w:p>
+    <w:p>
+      <w:pPr>
+        <w:numPr>
+          <w:ilvl w:val="0"/>
+          <w:numId w:val="13"/>
+        </w:numPr>
+        <w:tabs>
+          <w:tab w:val="clear" w:pos="720"/>
+          <w:tab w:val="num" w:pos="1788"/>
+        </w:tabs>
+        <w:ind w:left="1788"/>
+        <w:rPr>
+          <w:rFonts w:ascii="Arial" w:hAnsi="Arial" w:cs="Arial"/>
+        </w:rPr>
+      </w:pPr>
+      <w:r>
+        <w:rPr>
+          <w:rFonts w:ascii="Arial" w:hAnsi="Arial" w:cs="Arial"/>
+          <w:b/>
+          <w:bCs/>
+        </w:rPr>
+        <w:t>Formulario de entrada:</w:t>
+      </w:r>
+      <w:r>
+        <w:rPr>
+          <w:rFonts w:ascii="Arial" w:hAnsi="Arial" w:cs="Arial"/>
+        </w:rPr>
+        <w:t xml:space="preserve"> Datos ingresados por el usuario.</w:t>
+      </w:r>
+    </w:p>
+    <w:p>
+      <w:pPr>
+        <w:numPr>
+          <w:ilvl w:val="0"/>
+          <w:numId w:val="13"/>
+        </w:numPr>
+        <w:tabs>
+          <w:tab w:val="clear" w:pos="720"/>
+          <w:tab w:val="num" w:pos="1788"/>
+        </w:tabs>
+        <w:ind w:left="1788"/>
+        <w:rPr>
+          <w:rFonts w:ascii="Arial" w:hAnsi="Arial" w:cs="Arial"/>
+        </w:rPr>
+      </w:pPr>
+      <w:r>
+        <w:rPr>
+          <w:rFonts w:ascii="Arial" w:hAnsi="Arial" w:cs="Arial"/>
+          <w:b/>
+          <w:bCs/>
+        </w:rPr>
+        <w:t>Predicción exitosa:</w:t>
+      </w:r>
+      <w:r>
+        <w:rPr>
+          <w:rFonts w:ascii="Arial" w:hAnsi="Arial" w:cs="Arial"/>
+        </w:rPr>
+        <w:t xml:space="preserve"> Visualización del resultado (Rojo/Verde).</w:t>
+      </w:r>
+    </w:p>
+    <w:p>
+      <w:pPr>
+        <w:ind w:left="1428"/>
+        <w:rPr>
+          <w:rFonts w:ascii="Arial" w:hAnsi="Arial" w:cs="Arial"/>
+        </w:rPr>
+      </w:pPr>
+      <w:r>
+        <w:rPr>
+          <w:rFonts w:ascii="Arial" w:hAnsi="Arial" w:cs="Arial"/>
+          <w:i/>
+          <w:iCs/>
+          <w:noProof/>
+        </w:rPr>
+        <w:drawing>
+          <wp:inline distT="0" distB="0" distL="0" distR="0" wp14:anchorId="65FCF176" wp14:editId="33C81CC0">
+            <wp:extent cx="5055539" cy="2372751"/>
+            <wp:effectExtent l="0" t="0" r="0" b="8890"/>
+            <wp:docPr id="1895448789" name="Imagen 1" descr="Captura de pantalla de computadora&#10;&#10;El contenido generado por IA puede ser incorrecto."/>
+            <wp:cNvGraphicFramePr>
+              <a:graphicFrameLocks xmlns:a="http://schemas.openxmlformats.org/drawingml/2006/main" noChangeAspect="1"/>
+            </wp:cNvGraphicFramePr>
+            <a:graphic xmlns:a="http://schemas.openxmlformats.org/drawingml/2006/main">
+              <a:graphicData uri="http://schemas.openxmlformats.org/drawingml/2006/picture">
+                <pic:pic xmlns:pic="http://schemas.openxmlformats.org/drawingml/2006/picture">
+                  <pic:nvPicPr>
+                    <pic:cNvPr id="1895448789" name="Imagen 1" descr="Captura de pantalla de computadora&#10;&#10;El contenido generado por IA puede ser incorrecto."/>
+                    <pic:cNvPicPr/>
+                  </pic:nvPicPr>
+                  <pic:blipFill>
+                    <a:blip r:embed="rId12"/>
                     <a:stretch>
                       <a:fillRect/>
                     </a:stretch>
@@ -4958,63 +5063,59 @@
     </w:p>
     <w:p>
       <w:pPr>
-        <w:numPr>
-          <w:ilvl w:val="0"/>
-          <w:numId w:val="13"/>
-        </w:numPr>
-        <w:tabs>
-          <w:tab w:val="clear" w:pos="720"/>
-          <w:tab w:val="num" w:pos="1788"/>
-        </w:tabs>
-        <w:ind w:left="1788"/>
-        <w:rPr>
-          <w:rFonts w:ascii="Arial" w:hAnsi="Arial" w:cs="Arial"/>
-        </w:rPr>
-      </w:pPr>
-      <w:r>
-        <w:rPr>
-          <w:rFonts w:ascii="Arial" w:hAnsi="Arial" w:cs="Arial"/>
-          <w:b/>
-          <w:bCs/>
-        </w:rPr>
-        <w:t>Formulario de entrada:</w:t>
-      </w:r>
-      <w:r>
-        <w:rPr>
-          <w:rFonts w:ascii="Arial" w:hAnsi="Arial" w:cs="Arial"/>
-        </w:rPr>
-        <w:t xml:space="preserve"> Datos ingresados por el usuario.</w:t>
-      </w:r>
-    </w:p>
-    <w:p>
-      <w:pPr>
-        <w:numPr>
-          <w:ilvl w:val="0"/>
-          <w:numId w:val="13"/>
-        </w:numPr>
-        <w:tabs>
-          <w:tab w:val="clear" w:pos="720"/>
-          <w:tab w:val="num" w:pos="1788"/>
-        </w:tabs>
-        <w:ind w:left="1788"/>
-        <w:rPr>
-          <w:rFonts w:ascii="Arial" w:hAnsi="Arial" w:cs="Arial"/>
-        </w:rPr>
-      </w:pPr>
-      <w:r>
-        <w:rPr>
-          <w:rFonts w:ascii="Arial" w:hAnsi="Arial" w:cs="Arial"/>
-          <w:b/>
-          <w:bCs/>
-        </w:rPr>
-        <w:t>Predicción exitosa:</w:t>
-      </w:r>
-      <w:r>
-        <w:rPr>
-          <w:rFonts w:ascii="Arial" w:hAnsi="Arial" w:cs="Arial"/>
-        </w:rPr>
-        <w:t xml:space="preserve"> Visualización del resultado (Rojo/Verde).</w:t>
-      </w:r>
+        <w:ind w:left="1428"/>
+        <w:rPr>
+          <w:rFonts w:ascii="Arial" w:hAnsi="Arial" w:cs="Arial"/>
+        </w:rPr>
+      </w:pPr>
+      <w:r>
+        <w:rPr>
+          <w:rFonts w:ascii="Arial" w:hAnsi="Arial" w:cs="Arial"/>
+        </w:rPr>
+        <w:drawing>
+          <wp:inline distT="0" distB="0" distL="0" distR="0" wp14:anchorId="59D80713" wp14:editId="2A54C815">
+            <wp:extent cx="5612130" cy="2299970"/>
+            <wp:effectExtent l="0" t="0" r="7620" b="5080"/>
+            <wp:docPr id="1854050309" name="Imagen 1" descr="Captura de pantalla de computadora&#10;&#10;El contenido generado por IA puede ser incorrecto."/>
+            <wp:cNvGraphicFramePr>
+              <a:graphicFrameLocks xmlns:a="http://schemas.openxmlformats.org/drawingml/2006/main" noChangeAspect="1"/>
+            </wp:cNvGraphicFramePr>
+            <a:graphic xmlns:a="http://schemas.openxmlformats.org/drawingml/2006/main">
+              <a:graphicData uri="http://schemas.openxmlformats.org/drawingml/2006/picture">
+                <pic:pic xmlns:pic="http://schemas.openxmlformats.org/drawingml/2006/picture">
+                  <pic:nvPicPr>
+                    <pic:cNvPr id="1854050309" name="Imagen 1" descr="Captura de pantalla de computadora&#10;&#10;El contenido generado por IA puede ser incorrecto."/>
+                    <pic:cNvPicPr/>
+                  </pic:nvPicPr>
+                  <pic:blipFill>
+                    <a:blip r:embed="rId13"/>
+                    <a:stretch>
+                      <a:fillRect/>
+                    </a:stretch>
+                  </pic:blipFill>
+                  <pic:spPr>
+                    <a:xfrm>
+                      <a:off x="0" y="0"/>
+                      <a:ext cx="5612130" cy="2299970"/>
+                    </a:xfrm>
+                    <a:prstGeom prst="rect">
+                      <a:avLst/>
+                    </a:prstGeom>
+                  </pic:spPr>
+                </pic:pic>
+              </a:graphicData>
+            </a:graphic>
+          </wp:inline>
+        </w:drawing>
+      </w:r>
+    </w:p>
+    <w:p>
+      <w:pPr>
+        <w:ind w:left="1428"/>
+        <w:rPr>
+          <w:rFonts w:ascii="Arial" w:hAnsi="Arial" w:cs="Arial"/>
+        </w:rPr>
+      </w:pPr>
     </w:p>
     <w:p>
       <w:pPr>

</xml_diff>